<commit_message>
Completed Project Step 1: Project Outline + Database Outline
Due Week 2
</commit_message>
<xml_diff>
--- a/Specs/CS340_FinalProject_Specs.docx
+++ b/Specs/CS340_FinalProject_Specs.docx
@@ -11,7 +11,7 @@
         <w:rPr>
           <w:rtl w:val="0"/>
         </w:rPr>
-        <w:t xml:space="preserve">1/12/2019</w:t>
+        <w:t xml:space="preserve">1/17/2019</w:t>
         <w:tab/>
         <w:tab/>
         <w:tab/>
@@ -75,6 +75,85 @@
     </w:p>
     <w:p>
       <w:pPr>
+        <w:ind w:left="0" w:firstLine="0"/>
+        <w:rPr>
+          <w:b w:val="1"/>
+          <w:u w:val="single"/>
+        </w:rPr>
+      </w:pPr>
+      <w:r>
+        <w:rPr>
+          <w:b w:val="1"/>
+          <w:u w:val="single"/>
+          <w:rtl w:val="0"/>
+        </w:rPr>
+        <w:t xml:space="preserve">Description</w:t>
+      </w:r>
+    </w:p>
+    <w:p>
+      <w:pPr>
+        <w:ind w:left="0" w:firstLine="0"/>
+        <w:rPr/>
+      </w:pPr>
+      <w:r>
+        <w:rPr>
+          <w:rtl w:val="0"/>
+        </w:rPr>
+      </w:r>
+    </w:p>
+    <w:p>
+      <w:pPr>
+        <w:ind w:left="0" w:firstLine="0"/>
+        <w:rPr/>
+      </w:pPr>
+      <w:r>
+        <w:rPr>
+          <w:rtl w:val="0"/>
+        </w:rPr>
+        <w:t xml:space="preserve">Our goal is to create a website that displays stock market data.  When a user logs in, the site will load the user’s portfolio.  The user’s portfolio will contain one or more stock symbols, and they can enter stock purchase details.  The website will display the price change and percentage price change for each stock in the user’s portfolio.</w:t>
+      </w:r>
+    </w:p>
+    <w:p>
+      <w:pPr>
+        <w:ind w:left="0" w:firstLine="0"/>
+        <w:rPr/>
+      </w:pPr>
+      <w:r>
+        <w:rPr>
+          <w:rtl w:val="0"/>
+        </w:rPr>
+      </w:r>
+    </w:p>
+    <w:p>
+      <w:pPr>
+        <w:ind w:left="0" w:firstLine="0"/>
+        <w:rPr>
+          <w:b w:val="1"/>
+          <w:u w:val="single"/>
+        </w:rPr>
+      </w:pPr>
+      <w:r>
+        <w:rPr>
+          <w:b w:val="1"/>
+          <w:u w:val="single"/>
+          <w:rtl w:val="0"/>
+        </w:rPr>
+        <w:t xml:space="preserve">Outline</w:t>
+      </w:r>
+    </w:p>
+    <w:p>
+      <w:pPr>
+        <w:ind w:left="0" w:firstLine="0"/>
+        <w:rPr/>
+      </w:pPr>
+      <w:r>
+        <w:rPr>
+          <w:rtl w:val="0"/>
+        </w:rPr>
+      </w:r>
+    </w:p>
+    <w:p>
+      <w:pPr>
         <w:numPr>
           <w:ilvl w:val="0"/>
           <w:numId w:val="1"/>
@@ -840,14 +919,779 @@
     </w:p>
     <w:p>
       <w:pPr>
-        <w:numPr>
-          <w:ilvl w:val="1"/>
-          <w:numId w:val="1"/>
-        </w:numPr>
-        <w:ind w:left="1440" w:hanging="360"/>
-        <w:rPr>
-          <w:u w:val="none"/>
-        </w:rPr>
+        <w:ind w:left="0" w:firstLine="0"/>
+        <w:rPr/>
+      </w:pPr>
+      <w:r>
+        <w:rPr>
+          <w:rtl w:val="0"/>
+        </w:rPr>
+      </w:r>
+    </w:p>
+    <w:p>
+      <w:pPr>
+        <w:ind w:left="0" w:firstLine="0"/>
+        <w:rPr/>
+      </w:pPr>
+      <w:r>
+        <w:rPr>
+          <w:rtl w:val="0"/>
+        </w:rPr>
+      </w:r>
+    </w:p>
+    <w:p>
+      <w:pPr>
+        <w:ind w:left="0" w:firstLine="0"/>
+        <w:rPr>
+          <w:b w:val="1"/>
+          <w:u w:val="single"/>
+        </w:rPr>
+      </w:pPr>
+      <w:r>
+        <w:rPr>
+          <w:b w:val="1"/>
+          <w:u w:val="single"/>
+          <w:rtl w:val="0"/>
+        </w:rPr>
+        <w:t xml:space="preserve">Database Outline</w:t>
+      </w:r>
+    </w:p>
+    <w:p>
+      <w:pPr>
+        <w:ind w:left="0" w:firstLine="0"/>
+        <w:rPr/>
+      </w:pPr>
+      <w:r>
+        <w:rPr>
+          <w:rtl w:val="0"/>
+        </w:rPr>
+      </w:r>
+    </w:p>
+    <w:p>
+      <w:pPr>
+        <w:ind w:left="0" w:firstLine="0"/>
+        <w:rPr>
+          <w:b w:val="1"/>
+        </w:rPr>
+      </w:pPr>
+      <w:r>
+        <w:rPr>
+          <w:b w:val="1"/>
+          <w:rtl w:val="0"/>
+        </w:rPr>
+        <w:t xml:space="preserve">Entities</w:t>
+      </w:r>
+    </w:p>
+    <w:p>
+      <w:pPr>
+        <w:numPr>
+          <w:ilvl w:val="0"/>
+          <w:numId w:val="3"/>
+        </w:numPr>
+        <w:ind w:left="720" w:hanging="360"/>
+        <w:rPr>
+          <w:u w:val="none"/>
+        </w:rPr>
+      </w:pPr>
+      <w:r>
+        <w:rPr>
+          <w:rtl w:val="0"/>
+        </w:rPr>
+        <w:t xml:space="preserve">User</w:t>
+      </w:r>
+    </w:p>
+    <w:p>
+      <w:pPr>
+        <w:numPr>
+          <w:ilvl w:val="1"/>
+          <w:numId w:val="3"/>
+        </w:numPr>
+        <w:ind w:left="1440" w:hanging="360"/>
+        <w:rPr>
+          <w:u w:val="none"/>
+        </w:rPr>
+      </w:pPr>
+      <w:r>
+        <w:rPr>
+          <w:rtl w:val="0"/>
+        </w:rPr>
+        <w:t xml:space="preserve">Id (primary key) auto incremented</w:t>
+      </w:r>
+    </w:p>
+    <w:p>
+      <w:pPr>
+        <w:numPr>
+          <w:ilvl w:val="1"/>
+          <w:numId w:val="3"/>
+        </w:numPr>
+        <w:ind w:left="1440" w:hanging="360"/>
+        <w:rPr>
+          <w:u w:val="none"/>
+        </w:rPr>
+      </w:pPr>
+      <w:r>
+        <w:rPr>
+          <w:rtl w:val="0"/>
+        </w:rPr>
+        <w:t xml:space="preserve">Username (varchar, 100)</w:t>
+      </w:r>
+    </w:p>
+    <w:p>
+      <w:pPr>
+        <w:numPr>
+          <w:ilvl w:val="1"/>
+          <w:numId w:val="3"/>
+        </w:numPr>
+        <w:ind w:left="1440" w:hanging="360"/>
+        <w:rPr>
+          <w:u w:val="none"/>
+        </w:rPr>
+      </w:pPr>
+      <w:r>
+        <w:rPr>
+          <w:rtl w:val="0"/>
+        </w:rPr>
+        <w:t xml:space="preserve">Password hash (varchar, 255) (optional, nice-to-have feature)</w:t>
+      </w:r>
+    </w:p>
+    <w:p>
+      <w:pPr>
+        <w:numPr>
+          <w:ilvl w:val="0"/>
+          <w:numId w:val="3"/>
+        </w:numPr>
+        <w:ind w:left="720" w:hanging="360"/>
+        <w:rPr>
+          <w:u w:val="none"/>
+        </w:rPr>
+      </w:pPr>
+      <w:r>
+        <w:rPr>
+          <w:rtl w:val="0"/>
+        </w:rPr>
+        <w:t xml:space="preserve">Stock</w:t>
+      </w:r>
+    </w:p>
+    <w:p>
+      <w:pPr>
+        <w:numPr>
+          <w:ilvl w:val="1"/>
+          <w:numId w:val="3"/>
+        </w:numPr>
+        <w:ind w:left="1440" w:hanging="360"/>
+        <w:rPr>
+          <w:u w:val="none"/>
+        </w:rPr>
+      </w:pPr>
+      <w:r>
+        <w:rPr>
+          <w:rtl w:val="0"/>
+        </w:rPr>
+        <w:t xml:space="preserve">Id (primary key) auto incremented</w:t>
+      </w:r>
+    </w:p>
+    <w:p>
+      <w:pPr>
+        <w:numPr>
+          <w:ilvl w:val="1"/>
+          <w:numId w:val="3"/>
+        </w:numPr>
+        <w:ind w:left="1440" w:hanging="360"/>
+        <w:rPr>
+          <w:u w:val="none"/>
+        </w:rPr>
+      </w:pPr>
+      <w:r>
+        <w:rPr>
+          <w:rtl w:val="0"/>
+        </w:rPr>
+        <w:t xml:space="preserve">Ticker (varchar, 4)</w:t>
+      </w:r>
+    </w:p>
+    <w:p>
+      <w:pPr>
+        <w:numPr>
+          <w:ilvl w:val="1"/>
+          <w:numId w:val="3"/>
+        </w:numPr>
+        <w:ind w:left="1440" w:hanging="360"/>
+        <w:rPr>
+          <w:u w:val="none"/>
+        </w:rPr>
+      </w:pPr>
+      <w:r>
+        <w:rPr>
+          <w:rtl w:val="0"/>
+        </w:rPr>
+        <w:t xml:space="preserve">Company name (varchar, 100)</w:t>
+      </w:r>
+    </w:p>
+    <w:p>
+      <w:pPr>
+        <w:numPr>
+          <w:ilvl w:val="1"/>
+          <w:numId w:val="3"/>
+        </w:numPr>
+        <w:ind w:left="1440" w:hanging="360"/>
+        <w:rPr>
+          <w:u w:val="none"/>
+        </w:rPr>
+      </w:pPr>
+      <w:r>
+        <w:rPr>
+          <w:rtl w:val="0"/>
+        </w:rPr>
+        <w:t xml:space="preserve">Industry (varchar, 100)</w:t>
+      </w:r>
+    </w:p>
+    <w:p>
+      <w:pPr>
+        <w:numPr>
+          <w:ilvl w:val="1"/>
+          <w:numId w:val="3"/>
+        </w:numPr>
+        <w:ind w:left="1440" w:hanging="360"/>
+        <w:rPr>
+          <w:u w:val="none"/>
+        </w:rPr>
+      </w:pPr>
+      <w:r>
+        <w:rPr>
+          <w:rtl w:val="0"/>
+        </w:rPr>
+        <w:t xml:space="preserve">Any more attributes?</w:t>
+      </w:r>
+    </w:p>
+    <w:p>
+      <w:pPr>
+        <w:numPr>
+          <w:ilvl w:val="0"/>
+          <w:numId w:val="3"/>
+        </w:numPr>
+        <w:ind w:left="720" w:hanging="360"/>
+        <w:rPr>
+          <w:u w:val="none"/>
+        </w:rPr>
+      </w:pPr>
+      <w:r>
+        <w:rPr>
+          <w:rtl w:val="0"/>
+        </w:rPr>
+        <w:t xml:space="preserve">Price</w:t>
+      </w:r>
+    </w:p>
+    <w:p>
+      <w:pPr>
+        <w:numPr>
+          <w:ilvl w:val="1"/>
+          <w:numId w:val="3"/>
+        </w:numPr>
+        <w:ind w:left="1440" w:hanging="360"/>
+        <w:rPr>
+          <w:u w:val="none"/>
+        </w:rPr>
+      </w:pPr>
+      <w:r>
+        <w:rPr>
+          <w:rtl w:val="0"/>
+        </w:rPr>
+        <w:t xml:space="preserve">Id (Primary key) auto incremented</w:t>
+      </w:r>
+    </w:p>
+    <w:p>
+      <w:pPr>
+        <w:numPr>
+          <w:ilvl w:val="1"/>
+          <w:numId w:val="3"/>
+        </w:numPr>
+        <w:ind w:left="1440" w:hanging="360"/>
+        <w:rPr>
+          <w:u w:val="none"/>
+        </w:rPr>
+      </w:pPr>
+      <w:r>
+        <w:rPr>
+          <w:rtl w:val="0"/>
+        </w:rPr>
+        <w:t xml:space="preserve">Stock.Id (int, foreign key)</w:t>
+      </w:r>
+    </w:p>
+    <w:p>
+      <w:pPr>
+        <w:numPr>
+          <w:ilvl w:val="1"/>
+          <w:numId w:val="3"/>
+        </w:numPr>
+        <w:ind w:left="1440" w:hanging="360"/>
+        <w:rPr>
+          <w:u w:val="none"/>
+        </w:rPr>
+      </w:pPr>
+      <w:r>
+        <w:rPr>
+          <w:rtl w:val="0"/>
+        </w:rPr>
+        <w:t xml:space="preserve">Date/Time (datetime)</w:t>
+      </w:r>
+    </w:p>
+    <w:p>
+      <w:pPr>
+        <w:numPr>
+          <w:ilvl w:val="1"/>
+          <w:numId w:val="3"/>
+        </w:numPr>
+        <w:ind w:left="1440" w:hanging="360"/>
+        <w:rPr>
+          <w:u w:val="none"/>
+        </w:rPr>
+      </w:pPr>
+      <w:r>
+        <w:rPr>
+          <w:rtl w:val="0"/>
+        </w:rPr>
+        <w:t xml:space="preserve">Price (dec)</w:t>
+      </w:r>
+    </w:p>
+    <w:p>
+      <w:pPr>
+        <w:numPr>
+          <w:ilvl w:val="0"/>
+          <w:numId w:val="3"/>
+        </w:numPr>
+        <w:ind w:left="720" w:hanging="360"/>
+        <w:rPr>
+          <w:u w:val="none"/>
+        </w:rPr>
+      </w:pPr>
+      <w:r>
+        <w:rPr>
+          <w:rtl w:val="0"/>
+        </w:rPr>
+        <w:t xml:space="preserve">Purchase</w:t>
+      </w:r>
+    </w:p>
+    <w:p>
+      <w:pPr>
+        <w:numPr>
+          <w:ilvl w:val="1"/>
+          <w:numId w:val="3"/>
+        </w:numPr>
+        <w:ind w:left="1440" w:hanging="360"/>
+        <w:rPr>
+          <w:u w:val="none"/>
+        </w:rPr>
+      </w:pPr>
+      <w:r>
+        <w:rPr>
+          <w:rtl w:val="0"/>
+        </w:rPr>
+        <w:t xml:space="preserve">Purchase id (primary key) auto incremented</w:t>
+      </w:r>
+    </w:p>
+    <w:p>
+      <w:pPr>
+        <w:numPr>
+          <w:ilvl w:val="1"/>
+          <w:numId w:val="3"/>
+        </w:numPr>
+        <w:ind w:left="1440" w:hanging="360"/>
+        <w:rPr>
+          <w:u w:val="none"/>
+        </w:rPr>
+      </w:pPr>
+      <w:r>
+        <w:rPr>
+          <w:rtl w:val="0"/>
+        </w:rPr>
+        <w:t xml:space="preserve">User.Id (int)</w:t>
+      </w:r>
+    </w:p>
+    <w:p>
+      <w:pPr>
+        <w:numPr>
+          <w:ilvl w:val="1"/>
+          <w:numId w:val="3"/>
+        </w:numPr>
+        <w:ind w:left="1440" w:hanging="360"/>
+        <w:rPr>
+          <w:u w:val="none"/>
+        </w:rPr>
+      </w:pPr>
+      <w:r>
+        <w:rPr>
+          <w:rtl w:val="0"/>
+        </w:rPr>
+        <w:t xml:space="preserve">Ticker.Id (int)</w:t>
+      </w:r>
+    </w:p>
+    <w:p>
+      <w:pPr>
+        <w:numPr>
+          <w:ilvl w:val="1"/>
+          <w:numId w:val="3"/>
+        </w:numPr>
+        <w:ind w:left="1440" w:hanging="360"/>
+        <w:rPr>
+          <w:u w:val="none"/>
+        </w:rPr>
+      </w:pPr>
+      <w:r>
+        <w:rPr>
+          <w:rtl w:val="0"/>
+        </w:rPr>
+        <w:t xml:space="preserve">Quantity (int)</w:t>
+      </w:r>
+    </w:p>
+    <w:p>
+      <w:pPr>
+        <w:numPr>
+          <w:ilvl w:val="1"/>
+          <w:numId w:val="3"/>
+        </w:numPr>
+        <w:ind w:left="1440" w:hanging="360"/>
+        <w:rPr>
+          <w:u w:val="none"/>
+        </w:rPr>
+      </w:pPr>
+      <w:r>
+        <w:rPr>
+          <w:rtl w:val="0"/>
+        </w:rPr>
+        <w:t xml:space="preserve">Purchase price (dec)</w:t>
+      </w:r>
+    </w:p>
+    <w:p>
+      <w:pPr>
+        <w:numPr>
+          <w:ilvl w:val="1"/>
+          <w:numId w:val="3"/>
+        </w:numPr>
+        <w:ind w:left="1440" w:hanging="360"/>
+        <w:rPr>
+          <w:u w:val="none"/>
+        </w:rPr>
+      </w:pPr>
+      <w:r>
+        <w:rPr>
+          <w:rtl w:val="0"/>
+        </w:rPr>
+        <w:t xml:space="preserve">Purchase date (datetime)</w:t>
+      </w:r>
+    </w:p>
+    <w:p>
+      <w:pPr>
+        <w:numPr>
+          <w:ilvl w:val="1"/>
+          <w:numId w:val="3"/>
+        </w:numPr>
+        <w:ind w:left="1440" w:hanging="360"/>
+        <w:rPr>
+          <w:u w:val="none"/>
+        </w:rPr>
+      </w:pPr>
+      <w:r>
+        <w:rPr>
+          <w:rtl w:val="0"/>
+        </w:rPr>
+        <w:t xml:space="preserve">Any more attributes?</w:t>
+      </w:r>
+    </w:p>
+    <w:p>
+      <w:pPr>
+        <w:rPr/>
+      </w:pPr>
+      <w:r>
+        <w:rPr>
+          <w:rtl w:val="0"/>
+        </w:rPr>
+      </w:r>
+    </w:p>
+    <w:p>
+      <w:pPr>
+        <w:rPr>
+          <w:b w:val="1"/>
+        </w:rPr>
+      </w:pPr>
+      <w:r>
+        <w:rPr>
+          <w:b w:val="1"/>
+          <w:rtl w:val="0"/>
+        </w:rPr>
+        <w:t xml:space="preserve">Relationships</w:t>
+      </w:r>
+    </w:p>
+    <w:p>
+      <w:pPr>
+        <w:numPr>
+          <w:ilvl w:val="0"/>
+          <w:numId w:val="2"/>
+        </w:numPr>
+        <w:ind w:left="720" w:hanging="360"/>
+        <w:rPr>
+          <w:u w:val="none"/>
+        </w:rPr>
+      </w:pPr>
+      <w:r>
+        <w:rPr>
+          <w:rtl w:val="0"/>
+        </w:rPr>
+        <w:t xml:space="preserve">User and stock (many to many)</w:t>
+      </w:r>
+    </w:p>
+    <w:p>
+      <w:pPr>
+        <w:numPr>
+          <w:ilvl w:val="1"/>
+          <w:numId w:val="2"/>
+        </w:numPr>
+        <w:ind w:left="1440" w:hanging="360"/>
+        <w:rPr>
+          <w:u w:val="none"/>
+        </w:rPr>
+      </w:pPr>
+      <w:r>
+        <w:rPr>
+          <w:rtl w:val="0"/>
+        </w:rPr>
+        <w:t xml:space="preserve">A user can follow 0 or more stocks</w:t>
+      </w:r>
+    </w:p>
+    <w:p>
+      <w:pPr>
+        <w:numPr>
+          <w:ilvl w:val="1"/>
+          <w:numId w:val="2"/>
+        </w:numPr>
+        <w:ind w:left="1440" w:hanging="360"/>
+        <w:rPr>
+          <w:u w:val="none"/>
+        </w:rPr>
+      </w:pPr>
+      <w:r>
+        <w:rPr>
+          <w:rtl w:val="0"/>
+        </w:rPr>
+        <w:t xml:space="preserve">Stocks can be followed by 0 or more users</w:t>
+      </w:r>
+    </w:p>
+    <w:p>
+      <w:pPr>
+        <w:numPr>
+          <w:ilvl w:val="2"/>
+          <w:numId w:val="2"/>
+        </w:numPr>
+        <w:ind w:left="2160" w:hanging="360"/>
+        <w:rPr>
+          <w:u w:val="none"/>
+        </w:rPr>
+      </w:pPr>
+      <w:r>
+        <w:rPr>
+          <w:rtl w:val="0"/>
+        </w:rPr>
+        <w:t xml:space="preserve">If a stock has been removed from watch list of all users that were following it, does it remain in database?</w:t>
+      </w:r>
+    </w:p>
+    <w:p>
+      <w:pPr>
+        <w:numPr>
+          <w:ilvl w:val="3"/>
+          <w:numId w:val="2"/>
+        </w:numPr>
+        <w:ind w:left="2880" w:hanging="360"/>
+        <w:rPr>
+          <w:u w:val="none"/>
+        </w:rPr>
+      </w:pPr>
+      <w:r>
+        <w:rPr>
+          <w:rtl w:val="0"/>
+        </w:rPr>
+        <w:t xml:space="preserve">Yes.  If a user re-adds the stock, they can query existing stock price data.</w:t>
+      </w:r>
+    </w:p>
+    <w:p>
+      <w:pPr>
+        <w:numPr>
+          <w:ilvl w:val="0"/>
+          <w:numId w:val="2"/>
+        </w:numPr>
+        <w:ind w:left="720" w:hanging="360"/>
+        <w:rPr>
+          <w:u w:val="none"/>
+        </w:rPr>
+      </w:pPr>
+      <w:r>
+        <w:rPr>
+          <w:rtl w:val="0"/>
+        </w:rPr>
+        <w:t xml:space="preserve">User and Purchase (one to many)</w:t>
+      </w:r>
+    </w:p>
+    <w:p>
+      <w:pPr>
+        <w:numPr>
+          <w:ilvl w:val="1"/>
+          <w:numId w:val="2"/>
+        </w:numPr>
+        <w:ind w:left="1440" w:hanging="360"/>
+        <w:rPr>
+          <w:u w:val="none"/>
+        </w:rPr>
+      </w:pPr>
+      <w:r>
+        <w:rPr>
+          <w:rtl w:val="0"/>
+        </w:rPr>
+        <w:t xml:space="preserve">A User can make many 0 or more Purchases</w:t>
+      </w:r>
+    </w:p>
+    <w:p>
+      <w:pPr>
+        <w:numPr>
+          <w:ilvl w:val="1"/>
+          <w:numId w:val="2"/>
+        </w:numPr>
+        <w:ind w:left="1440" w:hanging="360"/>
+        <w:rPr>
+          <w:u w:val="none"/>
+        </w:rPr>
+      </w:pPr>
+      <w:r>
+        <w:rPr>
+          <w:rtl w:val="0"/>
+        </w:rPr>
+        <w:t xml:space="preserve">A Purchase can only be made by exactly 1 user</w:t>
+      </w:r>
+    </w:p>
+    <w:p>
+      <w:pPr>
+        <w:numPr>
+          <w:ilvl w:val="0"/>
+          <w:numId w:val="2"/>
+        </w:numPr>
+        <w:ind w:left="720" w:hanging="360"/>
+        <w:rPr>
+          <w:u w:val="none"/>
+        </w:rPr>
+      </w:pPr>
+      <w:r>
+        <w:rPr>
+          <w:rtl w:val="0"/>
+        </w:rPr>
+        <w:t xml:space="preserve">Stock and Price (one to many)</w:t>
+      </w:r>
+    </w:p>
+    <w:p>
+      <w:pPr>
+        <w:numPr>
+          <w:ilvl w:val="1"/>
+          <w:numId w:val="2"/>
+        </w:numPr>
+        <w:ind w:left="1440" w:hanging="360"/>
+      </w:pPr>
+      <w:r>
+        <w:rPr>
+          <w:rtl w:val="0"/>
+        </w:rPr>
+        <w:t xml:space="preserve">A Price is related to exactly 1 Stock</w:t>
+      </w:r>
+    </w:p>
+    <w:p>
+      <w:pPr>
+        <w:numPr>
+          <w:ilvl w:val="1"/>
+          <w:numId w:val="2"/>
+        </w:numPr>
+        <w:ind w:left="1440" w:hanging="360"/>
+      </w:pPr>
+      <w:r>
+        <w:rPr>
+          <w:rtl w:val="0"/>
+        </w:rPr>
+        <w:t xml:space="preserve">A Stock is related to 0 or more Prices</w:t>
+      </w:r>
+    </w:p>
+    <w:p>
+      <w:pPr>
+        <w:numPr>
+          <w:ilvl w:val="0"/>
+          <w:numId w:val="2"/>
+        </w:numPr>
+        <w:ind w:left="720" w:hanging="360"/>
+        <w:rPr>
+          <w:u w:val="none"/>
+        </w:rPr>
+      </w:pPr>
+      <w:r>
+        <w:rPr>
+          <w:rtl w:val="0"/>
+        </w:rPr>
+        <w:t xml:space="preserve">Purchase and Stock (one to many)</w:t>
+      </w:r>
+    </w:p>
+    <w:p>
+      <w:pPr>
+        <w:numPr>
+          <w:ilvl w:val="1"/>
+          <w:numId w:val="2"/>
+        </w:numPr>
+        <w:ind w:left="1440" w:hanging="360"/>
+        <w:rPr>
+          <w:u w:val="none"/>
+        </w:rPr>
+      </w:pPr>
+      <w:r>
+        <w:rPr>
+          <w:rtl w:val="0"/>
+        </w:rPr>
+        <w:t xml:space="preserve">A Purchase is related to exactly 1 Stock</w:t>
+      </w:r>
+    </w:p>
+    <w:p>
+      <w:pPr>
+        <w:numPr>
+          <w:ilvl w:val="1"/>
+          <w:numId w:val="2"/>
+        </w:numPr>
+        <w:ind w:left="1440" w:hanging="360"/>
+        <w:rPr>
+          <w:u w:val="none"/>
+        </w:rPr>
+      </w:pPr>
+      <w:r>
+        <w:rPr>
+          <w:rtl w:val="0"/>
+        </w:rPr>
+        <w:t xml:space="preserve">A Stock is related to 0 or more Purchases</w:t>
+      </w:r>
+    </w:p>
+    <w:p>
+      <w:pPr>
+        <w:ind w:left="0" w:firstLine="0"/>
+        <w:rPr/>
+      </w:pPr>
+      <w:r>
+        <w:rPr>
+          <w:rtl w:val="0"/>
+        </w:rPr>
+      </w:r>
+    </w:p>
+    <w:p>
+      <w:pPr>
+        <w:ind w:left="0" w:firstLine="0"/>
+        <w:rPr/>
+      </w:pPr>
+      <w:r>
+        <w:rPr>
+          <w:rtl w:val="0"/>
+        </w:rPr>
+      </w:r>
+    </w:p>
+    <w:p>
+      <w:pPr>
+        <w:ind w:left="0" w:firstLine="0"/>
+        <w:rPr/>
       </w:pPr>
       <w:r>
         <w:rPr>
@@ -976,8 +1820,234 @@
       </w:rPr>
     </w:lvl>
   </w:abstractNum>
+  <w:abstractNum w:abstractNumId="2">
+    <w:lvl w:ilvl="0">
+      <w:start w:val="1"/>
+      <w:numFmt w:val="bullet"/>
+      <w:lvlText w:val="●"/>
+      <w:lvlJc w:val="left"/>
+      <w:pPr>
+        <w:ind w:left="720" w:hanging="360"/>
+      </w:pPr>
+      <w:rPr>
+        <w:u w:val="none"/>
+      </w:rPr>
+    </w:lvl>
+    <w:lvl w:ilvl="1">
+      <w:start w:val="1"/>
+      <w:numFmt w:val="bullet"/>
+      <w:lvlText w:val="○"/>
+      <w:lvlJc w:val="left"/>
+      <w:pPr>
+        <w:ind w:left="1440" w:hanging="360"/>
+      </w:pPr>
+      <w:rPr>
+        <w:u w:val="none"/>
+      </w:rPr>
+    </w:lvl>
+    <w:lvl w:ilvl="2">
+      <w:start w:val="1"/>
+      <w:numFmt w:val="bullet"/>
+      <w:lvlText w:val="■"/>
+      <w:lvlJc w:val="left"/>
+      <w:pPr>
+        <w:ind w:left="2160" w:hanging="360"/>
+      </w:pPr>
+      <w:rPr>
+        <w:u w:val="none"/>
+      </w:rPr>
+    </w:lvl>
+    <w:lvl w:ilvl="3">
+      <w:start w:val="1"/>
+      <w:numFmt w:val="bullet"/>
+      <w:lvlText w:val="●"/>
+      <w:lvlJc w:val="left"/>
+      <w:pPr>
+        <w:ind w:left="2880" w:hanging="360"/>
+      </w:pPr>
+      <w:rPr>
+        <w:u w:val="none"/>
+      </w:rPr>
+    </w:lvl>
+    <w:lvl w:ilvl="4">
+      <w:start w:val="1"/>
+      <w:numFmt w:val="bullet"/>
+      <w:lvlText w:val="○"/>
+      <w:lvlJc w:val="left"/>
+      <w:pPr>
+        <w:ind w:left="3600" w:hanging="360"/>
+      </w:pPr>
+      <w:rPr>
+        <w:u w:val="none"/>
+      </w:rPr>
+    </w:lvl>
+    <w:lvl w:ilvl="5">
+      <w:start w:val="1"/>
+      <w:numFmt w:val="bullet"/>
+      <w:lvlText w:val="■"/>
+      <w:lvlJc w:val="left"/>
+      <w:pPr>
+        <w:ind w:left="4320" w:hanging="360"/>
+      </w:pPr>
+      <w:rPr>
+        <w:u w:val="none"/>
+      </w:rPr>
+    </w:lvl>
+    <w:lvl w:ilvl="6">
+      <w:start w:val="1"/>
+      <w:numFmt w:val="bullet"/>
+      <w:lvlText w:val="●"/>
+      <w:lvlJc w:val="left"/>
+      <w:pPr>
+        <w:ind w:left="5040" w:hanging="360"/>
+      </w:pPr>
+      <w:rPr>
+        <w:u w:val="none"/>
+      </w:rPr>
+    </w:lvl>
+    <w:lvl w:ilvl="7">
+      <w:start w:val="1"/>
+      <w:numFmt w:val="bullet"/>
+      <w:lvlText w:val="○"/>
+      <w:lvlJc w:val="left"/>
+      <w:pPr>
+        <w:ind w:left="5760" w:hanging="360"/>
+      </w:pPr>
+      <w:rPr>
+        <w:u w:val="none"/>
+      </w:rPr>
+    </w:lvl>
+    <w:lvl w:ilvl="8">
+      <w:start w:val="1"/>
+      <w:numFmt w:val="bullet"/>
+      <w:lvlText w:val="■"/>
+      <w:lvlJc w:val="left"/>
+      <w:pPr>
+        <w:ind w:left="6480" w:hanging="360"/>
+      </w:pPr>
+      <w:rPr>
+        <w:u w:val="none"/>
+      </w:rPr>
+    </w:lvl>
+  </w:abstractNum>
+  <w:abstractNum w:abstractNumId="3">
+    <w:lvl w:ilvl="0">
+      <w:start w:val="1"/>
+      <w:numFmt w:val="bullet"/>
+      <w:lvlText w:val="●"/>
+      <w:lvlJc w:val="left"/>
+      <w:pPr>
+        <w:ind w:left="720" w:hanging="360"/>
+      </w:pPr>
+      <w:rPr>
+        <w:u w:val="none"/>
+      </w:rPr>
+    </w:lvl>
+    <w:lvl w:ilvl="1">
+      <w:start w:val="1"/>
+      <w:numFmt w:val="bullet"/>
+      <w:lvlText w:val="○"/>
+      <w:lvlJc w:val="left"/>
+      <w:pPr>
+        <w:ind w:left="1440" w:hanging="360"/>
+      </w:pPr>
+      <w:rPr>
+        <w:u w:val="none"/>
+      </w:rPr>
+    </w:lvl>
+    <w:lvl w:ilvl="2">
+      <w:start w:val="1"/>
+      <w:numFmt w:val="bullet"/>
+      <w:lvlText w:val="■"/>
+      <w:lvlJc w:val="left"/>
+      <w:pPr>
+        <w:ind w:left="2160" w:hanging="360"/>
+      </w:pPr>
+      <w:rPr>
+        <w:u w:val="none"/>
+      </w:rPr>
+    </w:lvl>
+    <w:lvl w:ilvl="3">
+      <w:start w:val="1"/>
+      <w:numFmt w:val="bullet"/>
+      <w:lvlText w:val="●"/>
+      <w:lvlJc w:val="left"/>
+      <w:pPr>
+        <w:ind w:left="2880" w:hanging="360"/>
+      </w:pPr>
+      <w:rPr>
+        <w:u w:val="none"/>
+      </w:rPr>
+    </w:lvl>
+    <w:lvl w:ilvl="4">
+      <w:start w:val="1"/>
+      <w:numFmt w:val="bullet"/>
+      <w:lvlText w:val="○"/>
+      <w:lvlJc w:val="left"/>
+      <w:pPr>
+        <w:ind w:left="3600" w:hanging="360"/>
+      </w:pPr>
+      <w:rPr>
+        <w:u w:val="none"/>
+      </w:rPr>
+    </w:lvl>
+    <w:lvl w:ilvl="5">
+      <w:start w:val="1"/>
+      <w:numFmt w:val="bullet"/>
+      <w:lvlText w:val="■"/>
+      <w:lvlJc w:val="left"/>
+      <w:pPr>
+        <w:ind w:left="4320" w:hanging="360"/>
+      </w:pPr>
+      <w:rPr>
+        <w:u w:val="none"/>
+      </w:rPr>
+    </w:lvl>
+    <w:lvl w:ilvl="6">
+      <w:start w:val="1"/>
+      <w:numFmt w:val="bullet"/>
+      <w:lvlText w:val="●"/>
+      <w:lvlJc w:val="left"/>
+      <w:pPr>
+        <w:ind w:left="5040" w:hanging="360"/>
+      </w:pPr>
+      <w:rPr>
+        <w:u w:val="none"/>
+      </w:rPr>
+    </w:lvl>
+    <w:lvl w:ilvl="7">
+      <w:start w:val="1"/>
+      <w:numFmt w:val="bullet"/>
+      <w:lvlText w:val="○"/>
+      <w:lvlJc w:val="left"/>
+      <w:pPr>
+        <w:ind w:left="5760" w:hanging="360"/>
+      </w:pPr>
+      <w:rPr>
+        <w:u w:val="none"/>
+      </w:rPr>
+    </w:lvl>
+    <w:lvl w:ilvl="8">
+      <w:start w:val="1"/>
+      <w:numFmt w:val="bullet"/>
+      <w:lvlText w:val="■"/>
+      <w:lvlJc w:val="left"/>
+      <w:pPr>
+        <w:ind w:left="6480" w:hanging="360"/>
+      </w:pPr>
+      <w:rPr>
+        <w:u w:val="none"/>
+      </w:rPr>
+    </w:lvl>
+  </w:abstractNum>
   <w:num w:numId="1">
     <w:abstractNumId w:val="1"/>
+  </w:num>
+  <w:num w:numId="2">
+    <w:abstractNumId w:val="2"/>
+  </w:num>
+  <w:num w:numId="3">
+    <w:abstractNumId w:val="3"/>
   </w:num>
 </w:numbering>
 </file>

</xml_diff>